<commit_message>
Terminando Portafolio, clase terminada.
</commit_message>
<xml_diff>
--- a/semana5/02 - examen/EVALUACION_F&A_02.docx
+++ b/semana5/02 - examen/EVALUACION_F&A_02.docx
@@ -496,9 +496,107 @@
       <w:r>
         <w:t>¿Identifique los temas o riesgos que requieren mayor atención ya que pueden generar problemas graves en el caso de la fusión de las dos empresas?</w:t>
       </w:r>
+    </w:p>
+    <w:p>
+      <w:pPr>
+        <w:pStyle w:val="ListParagraph"/>
+        <w:numPr>
+          <w:ilvl w:val="0"/>
+          <w:numId w:val="20"/>
+        </w:numPr>
+        <w:suppressAutoHyphens w:val="0"/>
+        <w:spacing w:after="160" w:line="259" w:lineRule="auto"/>
+        <w:contextualSpacing/>
+        <w:rPr>
+          <w:b/>
+          <w:bCs/>
+        </w:rPr>
+      </w:pPr>
       <w:r>
-        <w:br/>
+        <w:rPr>
+          <w:b/>
+          <w:bCs/>
+        </w:rPr>
+        <w:t xml:space="preserve">El ejercicio menciona que existen culturas distintas entre </w:t>
       </w:r>
+      <w:r>
+        <w:rPr>
+          <w:b/>
+          <w:bCs/>
+        </w:rPr>
+        <w:t>directivos(socios)</w:t>
+      </w:r>
+      <w:r>
+        <w:rPr>
+          <w:b/>
+          <w:bCs/>
+        </w:rPr>
+        <w:t>.</w:t>
+      </w:r>
+    </w:p>
+    <w:p>
+      <w:pPr>
+        <w:pStyle w:val="ListParagraph"/>
+        <w:numPr>
+          <w:ilvl w:val="0"/>
+          <w:numId w:val="20"/>
+        </w:numPr>
+        <w:suppressAutoHyphens w:val="0"/>
+        <w:spacing w:after="160" w:line="259" w:lineRule="auto"/>
+        <w:contextualSpacing/>
+        <w:rPr>
+          <w:b/>
+          <w:bCs/>
+        </w:rPr>
+      </w:pPr>
+      <w:r>
+        <w:rPr>
+          <w:b/>
+          <w:bCs/>
+        </w:rPr>
+        <w:t>El objetivo de 125 millones de dólares durante dos años también es una meta que si no se llegara a cumplir podría generar problemas en la fusión, si no se integra a tiempo la nueva fuerza de Ventas creada.</w:t>
+      </w:r>
+    </w:p>
+    <w:p>
+      <w:pPr>
+        <w:pStyle w:val="ListParagraph"/>
+        <w:numPr>
+          <w:ilvl w:val="0"/>
+          <w:numId w:val="20"/>
+        </w:numPr>
+        <w:suppressAutoHyphens w:val="0"/>
+        <w:spacing w:after="160" w:line="259" w:lineRule="auto"/>
+        <w:contextualSpacing/>
+        <w:rPr>
+          <w:b/>
+          <w:bCs/>
+        </w:rPr>
+      </w:pPr>
+      <w:r>
+        <w:rPr>
+          <w:b/>
+          <w:bCs/>
+        </w:rPr>
+        <w:t>La aprobación regulatoria que está aún en proceso de trámite, ya que hay un tiempo pronosticado de 4 meses para cerrar el acuerdo.</w:t>
+      </w:r>
+    </w:p>
+    <w:p>
+      <w:pPr>
+        <w:pStyle w:val="ListParagraph"/>
+        <w:suppressAutoHyphens w:val="0"/>
+        <w:spacing w:after="160" w:line="259" w:lineRule="auto"/>
+        <w:ind w:left="720"/>
+        <w:contextualSpacing/>
+      </w:pPr>
+    </w:p>
+    <w:p>
+      <w:pPr>
+        <w:pStyle w:val="ListParagraph"/>
+        <w:suppressAutoHyphens w:val="0"/>
+        <w:spacing w:after="160" w:line="259" w:lineRule="auto"/>
+        <w:ind w:left="720"/>
+        <w:contextualSpacing/>
+      </w:pPr>
     </w:p>
     <w:p>
       <w:pPr>
@@ -516,6 +614,109 @@
       </w:r>
       <w:r>
         <w:br/>
+      </w:r>
+    </w:p>
+    <w:p>
+      <w:pPr>
+        <w:pStyle w:val="ListParagraph"/>
+        <w:numPr>
+          <w:ilvl w:val="0"/>
+          <w:numId w:val="21"/>
+        </w:numPr>
+        <w:suppressAutoHyphens w:val="0"/>
+        <w:spacing w:after="160" w:line="259" w:lineRule="auto"/>
+        <w:contextualSpacing/>
+        <w:rPr>
+          <w:b/>
+          <w:bCs/>
+        </w:rPr>
+      </w:pPr>
+      <w:r>
+        <w:rPr>
+          <w:b/>
+          <w:bCs/>
+        </w:rPr>
+        <w:lastRenderedPageBreak/>
+        <w:t xml:space="preserve">Los Directivos que tienen culturas empresariales contrarias </w:t>
+      </w:r>
+    </w:p>
+    <w:p>
+      <w:pPr>
+        <w:pStyle w:val="ListParagraph"/>
+        <w:numPr>
+          <w:ilvl w:val="0"/>
+          <w:numId w:val="21"/>
+        </w:numPr>
+        <w:suppressAutoHyphens w:val="0"/>
+        <w:spacing w:after="160" w:line="259" w:lineRule="auto"/>
+        <w:contextualSpacing/>
+        <w:rPr>
+          <w:b/>
+          <w:bCs/>
+        </w:rPr>
+      </w:pPr>
+      <w:r>
+        <w:rPr>
+          <w:b/>
+          <w:bCs/>
+        </w:rPr>
+        <w:t>Los Departamentos de Servicio al Cliente y Logística tiene aspectos “extremadamente complicados” que resolver.</w:t>
+      </w:r>
+    </w:p>
+    <w:p>
+      <w:pPr>
+        <w:pStyle w:val="ListParagraph"/>
+        <w:numPr>
+          <w:ilvl w:val="0"/>
+          <w:numId w:val="21"/>
+        </w:numPr>
+        <w:suppressAutoHyphens w:val="0"/>
+        <w:spacing w:after="160" w:line="259" w:lineRule="auto"/>
+        <w:contextualSpacing/>
+        <w:rPr>
+          <w:b/>
+          <w:bCs/>
+        </w:rPr>
+      </w:pPr>
+      <w:r>
+        <w:rPr>
+          <w:b/>
+          <w:bCs/>
+        </w:rPr>
+        <w:t>El departamento de Finanzas/Ventas tienen que apoyar en la formulación de estrategias</w:t>
+      </w:r>
+      <w:r>
+        <w:rPr>
+          <w:b/>
+          <w:bCs/>
+        </w:rPr>
+        <w:t xml:space="preserve"> para integrar la nueva fuerza de ventas y</w:t>
+      </w:r>
+      <w:r>
+        <w:rPr>
+          <w:b/>
+          <w:bCs/>
+        </w:rPr>
+        <w:t xml:space="preserve"> cumplir la meta de 125 millones de dólares en sinergias actuales.</w:t>
+      </w:r>
+    </w:p>
+    <w:p>
+      <w:pPr>
+        <w:pStyle w:val="ListParagraph"/>
+        <w:numPr>
+          <w:ilvl w:val="0"/>
+          <w:numId w:val="21"/>
+        </w:numPr>
+        <w:suppressAutoHyphens w:val="0"/>
+        <w:spacing w:after="160" w:line="259" w:lineRule="auto"/>
+        <w:contextualSpacing/>
+      </w:pPr>
+      <w:r>
+        <w:rPr>
+          <w:b/>
+          <w:bCs/>
+        </w:rPr>
+        <w:t>RRHH para la transición de normalizar la cultura abierta y emprendedora nueva del socio mayoritario.</w:t>
       </w:r>
       <w:r>
         <w:br/>
@@ -544,11 +745,67 @@
       <w:r>
         <w:t xml:space="preserve"> </w:t>
       </w:r>
+    </w:p>
+    <w:p>
+      <w:pPr>
+        <w:pStyle w:val="ListParagraph"/>
+        <w:suppressAutoHyphens w:val="0"/>
+        <w:spacing w:after="160" w:line="259" w:lineRule="auto"/>
+        <w:ind w:left="720"/>
+        <w:contextualSpacing/>
+      </w:pPr>
+    </w:p>
+    <w:p>
+      <w:pPr>
+        <w:pStyle w:val="ListParagraph"/>
+        <w:suppressAutoHyphens w:val="0"/>
+        <w:spacing w:after="160" w:line="259" w:lineRule="auto"/>
+        <w:ind w:left="720"/>
+        <w:contextualSpacing/>
+        <w:rPr>
+          <w:b/>
+          <w:bCs/>
+        </w:rPr>
+      </w:pPr>
       <w:r>
-        <w:br/>
+        <w:rPr>
+          <w:b/>
+          <w:bCs/>
+        </w:rPr>
+        <w:t>El ejercicio menciona que existen culturas distintas entre las empresas, una es de cultura abierta y emprendedora mientras que la otra empresa es tradicional de ordeno y mando. Según los temas vistos en clase este podría ser un choque tipo “Familia Adoptiva” entre los socios.</w:t>
       </w:r>
+    </w:p>
+    <w:p>
+      <w:pPr>
+        <w:pStyle w:val="ListParagraph"/>
+        <w:suppressAutoHyphens w:val="0"/>
+        <w:spacing w:after="160" w:line="259" w:lineRule="auto"/>
+        <w:ind w:left="720"/>
+        <w:contextualSpacing/>
+        <w:rPr>
+          <w:b/>
+          <w:bCs/>
+        </w:rPr>
+      </w:pPr>
+    </w:p>
+    <w:p>
+      <w:pPr>
+        <w:pStyle w:val="ListParagraph"/>
+        <w:suppressAutoHyphens w:val="0"/>
+        <w:spacing w:after="160" w:line="259" w:lineRule="auto"/>
+        <w:ind w:left="720"/>
+        <w:contextualSpacing/>
+        <w:rPr>
+          <w:b/>
+          <w:bCs/>
+        </w:rPr>
+      </w:pPr>
       <w:r>
-        <w:br/>
+        <w:rPr>
+          <w:b/>
+          <w:bCs/>
+        </w:rPr>
+        <w:t>También, a pesar de que el ejercicio menciona que no se percibe como un riesgo, se debería de tomar con más atención la aprobación regulatoria del acuerdo.</w:t>
       </w:r>
     </w:p>
     <w:p>
@@ -602,7 +859,6 @@
         <w:contextualSpacing/>
       </w:pPr>
       <w:r>
-        <w:lastRenderedPageBreak/>
         <w:t xml:space="preserve">CONCEPTOS: </w:t>
       </w:r>
     </w:p>
@@ -646,35 +902,7 @@
           <w:b/>
           <w:bCs/>
         </w:rPr>
-        <w:t>s una medida de una empresa igual al precio por acción en un momento dado multiplicado por el número de acciones en circulación de una empresa de capital abierto</w:t>
-      </w:r>
-      <w:r>
-        <w:rPr>
-          <w:b/>
-          <w:bCs/>
-        </w:rPr>
-        <w:t>.</w:t>
-      </w:r>
-      <w:r>
-        <w:rPr>
-          <w:b/>
-          <w:bCs/>
-        </w:rPr>
-        <w:t xml:space="preserve"> </w:t>
-      </w:r>
-      <w:r>
-        <w:rPr>
-          <w:b/>
-          <w:bCs/>
-        </w:rPr>
-        <w:t>I</w:t>
-      </w:r>
-      <w:r>
-        <w:rPr>
-          <w:b/>
-          <w:bCs/>
-        </w:rPr>
-        <w:t>ndica el patrimonio disponible para la compra y venta activa en la bolsa.</w:t>
+        <w:t>s una medida de una empresa igual al precio por acción en un momento dado multiplicado por el número de acciones en circulación de una empresa de capital abierto. Indica el patrimonio disponible para la compra y venta activa en la bolsa.</w:t>
       </w:r>
     </w:p>
     <w:p>
@@ -724,31 +952,7 @@
           <w:bCs/>
           <w:lang w:val="es-ES_tradnl"/>
         </w:rPr>
-        <w:t>E</w:t>
-      </w:r>
-      <w:r>
-        <w:rPr>
-          <w:b/>
-          <w:bCs/>
-          <w:lang w:val="es-ES_tradnl"/>
-        </w:rPr>
-        <w:t xml:space="preserve">s una organización que brinda las facilidades necesarias para que sus </w:t>
-      </w:r>
-      <w:r>
-        <w:rPr>
-          <w:b/>
-          <w:bCs/>
-          <w:lang w:val="es-ES_tradnl"/>
-        </w:rPr>
-        <w:t>miembros introduzcan</w:t>
-      </w:r>
-      <w:r>
-        <w:rPr>
-          <w:b/>
-          <w:bCs/>
-          <w:lang w:val="es-ES_tradnl"/>
-        </w:rPr>
-        <w:t xml:space="preserve"> órdenes y realicen negociaciones de compra y venta de valores, tales como acciones de sociedades o compañías anónimas, bonos públicos y privados, certificados, títulos de participación y una amplia variedad de instrumentos de inversión.</w:t>
+        <w:t>Es una organización que brinda las facilidades necesarias para que sus miembros introduzcan órdenes y realicen negociaciones de compra y venta de valores, tales como acciones de sociedades o compañías anónimas, bonos públicos y privados, certificados, títulos de participación y una amplia variedad de instrumentos de inversión.</w:t>
       </w:r>
     </w:p>
     <w:p>
@@ -881,6 +1085,7 @@
         <w:rPr>
           <w:rFonts w:ascii="Arial" w:hAnsi="Arial" w:cs="Arial"/>
         </w:rPr>
+        <w:lastRenderedPageBreak/>
         <w:t>Estimar el valor de los activos de la empresa a través de la utilización del flujo de fondos libre (FCL). Para ellos se le suministra el balance del año que acaba de terminar y las proyecciones para cinco años.</w:t>
       </w:r>
     </w:p>
@@ -5684,7 +5889,6 @@
                 <w:sz w:val="20"/>
                 <w:lang w:val="es-HN"/>
               </w:rPr>
-              <w:lastRenderedPageBreak/>
               <w:t> </w:t>
             </w:r>
           </w:p>
@@ -11539,6 +11743,7 @@
                 <w:sz w:val="20"/>
                 <w:lang w:val="es-HN" w:eastAsia="en-US"/>
               </w:rPr>
+              <w:lastRenderedPageBreak/>
               <w:t xml:space="preserve">Utilidad antes de intereses e </w:t>
             </w:r>
             <w:proofErr w:type="gramStart"/>
@@ -16017,6 +16222,15 @@
               </w:rPr>
             </w:pPr>
           </w:p>
+          <w:p>
+            <w:pPr>
+              <w:suppressAutoHyphens w:val="0"/>
+              <w:rPr>
+                <w:sz w:val="20"/>
+                <w:lang w:val="en-US" w:eastAsia="en-US"/>
+              </w:rPr>
+            </w:pPr>
+          </w:p>
         </w:tc>
         <w:tc>
           <w:tcPr>
@@ -16116,59 +16330,6 @@
         </w:tc>
       </w:tr>
     </w:tbl>
-    <w:p>
-      <w:pPr>
-        <w:jc w:val="both"/>
-        <w:rPr>
-          <w:rFonts w:ascii="Verdana" w:hAnsi="Verdana" w:cs="Arial"/>
-          <w:sz w:val="22"/>
-          <w:szCs w:val="22"/>
-          <w:lang w:val="es-ES_tradnl"/>
-        </w:rPr>
-      </w:pPr>
-    </w:p>
-    <w:p>
-      <w:pPr>
-        <w:jc w:val="both"/>
-        <w:rPr>
-          <w:rFonts w:ascii="Verdana" w:hAnsi="Verdana" w:cs="Arial"/>
-          <w:sz w:val="22"/>
-          <w:szCs w:val="22"/>
-          <w:lang w:val="es-ES_tradnl"/>
-        </w:rPr>
-      </w:pPr>
-    </w:p>
-    <w:p>
-      <w:pPr>
-        <w:suppressAutoHyphens w:val="0"/>
-        <w:rPr>
-          <w:rFonts w:ascii="Verdana" w:hAnsi="Verdana" w:cs="Arial"/>
-          <w:sz w:val="22"/>
-          <w:szCs w:val="22"/>
-          <w:lang w:val="es-ES_tradnl"/>
-        </w:rPr>
-      </w:pPr>
-      <w:r>
-        <w:rPr>
-          <w:rFonts w:ascii="Verdana" w:hAnsi="Verdana" w:cs="Arial"/>
-          <w:sz w:val="22"/>
-          <w:szCs w:val="22"/>
-          <w:lang w:val="es-ES_tradnl"/>
-        </w:rPr>
-        <w:br w:type="page"/>
-      </w:r>
-    </w:p>
-    <w:p>
-      <w:pPr>
-        <w:jc w:val="both"/>
-        <w:rPr>
-          <w:rFonts w:ascii="Verdana" w:hAnsi="Verdana" w:cs="Arial"/>
-          <w:sz w:val="22"/>
-          <w:szCs w:val="22"/>
-          <w:lang w:val="es-ES_tradnl"/>
-        </w:rPr>
-      </w:pPr>
-    </w:p>
     <w:p>
       <w:pPr>
         <w:pStyle w:val="ListParagraph"/>
@@ -16177,9 +16338,6 @@
           <w:numId w:val="18"/>
         </w:numPr>
         <w:suppressAutoHyphens w:val="0"/>
-        <w:autoSpaceDE w:val="0"/>
-        <w:autoSpaceDN w:val="0"/>
-        <w:adjustRightInd w:val="0"/>
         <w:rPr>
           <w:rFonts w:ascii="Verdana" w:hAnsi="Verdana" w:cs="Georgia"/>
           <w:color w:val="000000" w:themeColor="text1"/>
@@ -16944,6 +17102,28 @@
           <w:lang w:val="es-HN"/>
         </w:rPr>
       </w:pPr>
+    </w:p>
+    <w:p>
+      <w:pPr>
+        <w:suppressAutoHyphens w:val="0"/>
+        <w:rPr>
+          <w:rFonts w:ascii="Verdana" w:hAnsi="Verdana" w:cs="Georgia"/>
+          <w:color w:val="000000" w:themeColor="text1"/>
+          <w:sz w:val="22"/>
+          <w:szCs w:val="22"/>
+          <w:lang w:val="es-HN"/>
+        </w:rPr>
+      </w:pPr>
+      <w:r>
+        <w:rPr>
+          <w:rFonts w:ascii="Verdana" w:hAnsi="Verdana" w:cs="Georgia"/>
+          <w:color w:val="000000" w:themeColor="text1"/>
+          <w:sz w:val="22"/>
+          <w:szCs w:val="22"/>
+          <w:lang w:val="es-HN"/>
+        </w:rPr>
+        <w:br w:type="page"/>
+      </w:r>
     </w:p>
     <w:p>
       <w:pPr>
@@ -18242,6 +18422,97 @@
     </w:lvl>
   </w:abstractNum>
   <w:abstractNum w:abstractNumId="6" w15:restartNumberingAfterBreak="0">
+    <w:nsid w:val="007120BE"/>
+    <w:multiLevelType w:val="hybridMultilevel"/>
+    <w:tmpl w:val="67F227BA"/>
+    <w:lvl w:ilvl="0" w:tplc="815E89CA">
+      <w:start w:val="1"/>
+      <w:numFmt w:val="decimal"/>
+      <w:lvlText w:val="%1."/>
+      <w:lvlJc w:val="left"/>
+      <w:pPr>
+        <w:ind w:left="1420" w:hanging="700"/>
+      </w:pPr>
+      <w:rPr>
+        <w:rFonts w:hint="default"/>
+        <w:b/>
+        <w:bCs/>
+      </w:rPr>
+    </w:lvl>
+    <w:lvl w:ilvl="1" w:tplc="04090019" w:tentative="1">
+      <w:start w:val="1"/>
+      <w:numFmt w:val="lowerLetter"/>
+      <w:lvlText w:val="%2."/>
+      <w:lvlJc w:val="left"/>
+      <w:pPr>
+        <w:ind w:left="1800" w:hanging="360"/>
+      </w:pPr>
+    </w:lvl>
+    <w:lvl w:ilvl="2" w:tplc="0409001B" w:tentative="1">
+      <w:start w:val="1"/>
+      <w:numFmt w:val="lowerRoman"/>
+      <w:lvlText w:val="%3."/>
+      <w:lvlJc w:val="right"/>
+      <w:pPr>
+        <w:ind w:left="2520" w:hanging="180"/>
+      </w:pPr>
+    </w:lvl>
+    <w:lvl w:ilvl="3" w:tplc="0409000F" w:tentative="1">
+      <w:start w:val="1"/>
+      <w:numFmt w:val="decimal"/>
+      <w:lvlText w:val="%4."/>
+      <w:lvlJc w:val="left"/>
+      <w:pPr>
+        <w:ind w:left="3240" w:hanging="360"/>
+      </w:pPr>
+    </w:lvl>
+    <w:lvl w:ilvl="4" w:tplc="04090019" w:tentative="1">
+      <w:start w:val="1"/>
+      <w:numFmt w:val="lowerLetter"/>
+      <w:lvlText w:val="%5."/>
+      <w:lvlJc w:val="left"/>
+      <w:pPr>
+        <w:ind w:left="3960" w:hanging="360"/>
+      </w:pPr>
+    </w:lvl>
+    <w:lvl w:ilvl="5" w:tplc="0409001B" w:tentative="1">
+      <w:start w:val="1"/>
+      <w:numFmt w:val="lowerRoman"/>
+      <w:lvlText w:val="%6."/>
+      <w:lvlJc w:val="right"/>
+      <w:pPr>
+        <w:ind w:left="4680" w:hanging="180"/>
+      </w:pPr>
+    </w:lvl>
+    <w:lvl w:ilvl="6" w:tplc="0409000F" w:tentative="1">
+      <w:start w:val="1"/>
+      <w:numFmt w:val="decimal"/>
+      <w:lvlText w:val="%7."/>
+      <w:lvlJc w:val="left"/>
+      <w:pPr>
+        <w:ind w:left="5400" w:hanging="360"/>
+      </w:pPr>
+    </w:lvl>
+    <w:lvl w:ilvl="7" w:tplc="04090019" w:tentative="1">
+      <w:start w:val="1"/>
+      <w:numFmt w:val="lowerLetter"/>
+      <w:lvlText w:val="%8."/>
+      <w:lvlJc w:val="left"/>
+      <w:pPr>
+        <w:ind w:left="6120" w:hanging="360"/>
+      </w:pPr>
+    </w:lvl>
+    <w:lvl w:ilvl="8" w:tplc="0409001B" w:tentative="1">
+      <w:start w:val="1"/>
+      <w:numFmt w:val="lowerRoman"/>
+      <w:lvlText w:val="%9."/>
+      <w:lvlJc w:val="right"/>
+      <w:pPr>
+        <w:ind w:left="6840" w:hanging="180"/>
+      </w:pPr>
+    </w:lvl>
+  </w:abstractNum>
+  <w:abstractNum w:abstractNumId="7" w15:restartNumberingAfterBreak="0">
     <w:nsid w:val="035F0DA5"/>
     <w:multiLevelType w:val="hybridMultilevel"/>
     <w:tmpl w:val="47E0E8FA"/>
@@ -18330,7 +18601,7 @@
       </w:pPr>
     </w:lvl>
   </w:abstractNum>
-  <w:abstractNum w:abstractNumId="7" w15:restartNumberingAfterBreak="0">
+  <w:abstractNum w:abstractNumId="8" w15:restartNumberingAfterBreak="0">
     <w:nsid w:val="065B79FA"/>
     <w:multiLevelType w:val="hybridMultilevel"/>
     <w:tmpl w:val="33C80022"/>
@@ -18419,7 +18690,7 @@
       </w:pPr>
     </w:lvl>
   </w:abstractNum>
-  <w:abstractNum w:abstractNumId="8" w15:restartNumberingAfterBreak="0">
+  <w:abstractNum w:abstractNumId="9" w15:restartNumberingAfterBreak="0">
     <w:nsid w:val="1C4F4806"/>
     <w:multiLevelType w:val="hybridMultilevel"/>
     <w:tmpl w:val="CC24167C"/>
@@ -18508,7 +18779,7 @@
       </w:pPr>
     </w:lvl>
   </w:abstractNum>
-  <w:abstractNum w:abstractNumId="9" w15:restartNumberingAfterBreak="0">
+  <w:abstractNum w:abstractNumId="10" w15:restartNumberingAfterBreak="0">
     <w:nsid w:val="1F2F0CE4"/>
     <w:multiLevelType w:val="hybridMultilevel"/>
     <w:tmpl w:val="A73C1526"/>
@@ -18597,7 +18868,7 @@
       </w:pPr>
     </w:lvl>
   </w:abstractNum>
-  <w:abstractNum w:abstractNumId="10" w15:restartNumberingAfterBreak="0">
+  <w:abstractNum w:abstractNumId="11" w15:restartNumberingAfterBreak="0">
     <w:nsid w:val="29264F2F"/>
     <w:multiLevelType w:val="hybridMultilevel"/>
     <w:tmpl w:val="B2F29086"/>
@@ -18686,7 +18957,7 @@
       </w:pPr>
     </w:lvl>
   </w:abstractNum>
-  <w:abstractNum w:abstractNumId="11" w15:restartNumberingAfterBreak="0">
+  <w:abstractNum w:abstractNumId="12" w15:restartNumberingAfterBreak="0">
     <w:nsid w:val="33522129"/>
     <w:multiLevelType w:val="hybridMultilevel"/>
     <w:tmpl w:val="52F627BA"/>
@@ -18803,7 +19074,7 @@
       </w:pPr>
     </w:lvl>
   </w:abstractNum>
-  <w:abstractNum w:abstractNumId="12" w15:restartNumberingAfterBreak="0">
+  <w:abstractNum w:abstractNumId="13" w15:restartNumberingAfterBreak="0">
     <w:nsid w:val="3BB835CF"/>
     <w:multiLevelType w:val="hybridMultilevel"/>
     <w:tmpl w:val="227C7170"/>
@@ -18893,7 +19164,7 @@
       </w:pPr>
     </w:lvl>
   </w:abstractNum>
-  <w:abstractNum w:abstractNumId="13" w15:restartNumberingAfterBreak="0">
+  <w:abstractNum w:abstractNumId="14" w15:restartNumberingAfterBreak="0">
     <w:nsid w:val="44332942"/>
     <w:multiLevelType w:val="hybridMultilevel"/>
     <w:tmpl w:val="FC40BDEC"/>
@@ -19006,7 +19277,120 @@
       </w:rPr>
     </w:lvl>
   </w:abstractNum>
-  <w:abstractNum w:abstractNumId="14" w15:restartNumberingAfterBreak="0">
+  <w:abstractNum w:abstractNumId="15" w15:restartNumberingAfterBreak="0">
+    <w:nsid w:val="4687634E"/>
+    <w:multiLevelType w:val="hybridMultilevel"/>
+    <w:tmpl w:val="C7A45A30"/>
+    <w:lvl w:ilvl="0" w:tplc="04090001">
+      <w:start w:val="1"/>
+      <w:numFmt w:val="bullet"/>
+      <w:lvlText w:val=""/>
+      <w:lvlJc w:val="left"/>
+      <w:pPr>
+        <w:ind w:left="1440" w:hanging="360"/>
+      </w:pPr>
+      <w:rPr>
+        <w:rFonts w:ascii="Symbol" w:hAnsi="Symbol" w:hint="default"/>
+      </w:rPr>
+    </w:lvl>
+    <w:lvl w:ilvl="1" w:tplc="04090003" w:tentative="1">
+      <w:start w:val="1"/>
+      <w:numFmt w:val="bullet"/>
+      <w:lvlText w:val="o"/>
+      <w:lvlJc w:val="left"/>
+      <w:pPr>
+        <w:ind w:left="2160" w:hanging="360"/>
+      </w:pPr>
+      <w:rPr>
+        <w:rFonts w:ascii="Courier New" w:hAnsi="Courier New" w:cs="Courier New" w:hint="default"/>
+      </w:rPr>
+    </w:lvl>
+    <w:lvl w:ilvl="2" w:tplc="04090005" w:tentative="1">
+      <w:start w:val="1"/>
+      <w:numFmt w:val="bullet"/>
+      <w:lvlText w:val=""/>
+      <w:lvlJc w:val="left"/>
+      <w:pPr>
+        <w:ind w:left="2880" w:hanging="360"/>
+      </w:pPr>
+      <w:rPr>
+        <w:rFonts w:ascii="Wingdings" w:hAnsi="Wingdings" w:hint="default"/>
+      </w:rPr>
+    </w:lvl>
+    <w:lvl w:ilvl="3" w:tplc="04090001" w:tentative="1">
+      <w:start w:val="1"/>
+      <w:numFmt w:val="bullet"/>
+      <w:lvlText w:val=""/>
+      <w:lvlJc w:val="left"/>
+      <w:pPr>
+        <w:ind w:left="3600" w:hanging="360"/>
+      </w:pPr>
+      <w:rPr>
+        <w:rFonts w:ascii="Symbol" w:hAnsi="Symbol" w:hint="default"/>
+      </w:rPr>
+    </w:lvl>
+    <w:lvl w:ilvl="4" w:tplc="04090003" w:tentative="1">
+      <w:start w:val="1"/>
+      <w:numFmt w:val="bullet"/>
+      <w:lvlText w:val="o"/>
+      <w:lvlJc w:val="left"/>
+      <w:pPr>
+        <w:ind w:left="4320" w:hanging="360"/>
+      </w:pPr>
+      <w:rPr>
+        <w:rFonts w:ascii="Courier New" w:hAnsi="Courier New" w:cs="Courier New" w:hint="default"/>
+      </w:rPr>
+    </w:lvl>
+    <w:lvl w:ilvl="5" w:tplc="04090005" w:tentative="1">
+      <w:start w:val="1"/>
+      <w:numFmt w:val="bullet"/>
+      <w:lvlText w:val=""/>
+      <w:lvlJc w:val="left"/>
+      <w:pPr>
+        <w:ind w:left="5040" w:hanging="360"/>
+      </w:pPr>
+      <w:rPr>
+        <w:rFonts w:ascii="Wingdings" w:hAnsi="Wingdings" w:hint="default"/>
+      </w:rPr>
+    </w:lvl>
+    <w:lvl w:ilvl="6" w:tplc="04090001" w:tentative="1">
+      <w:start w:val="1"/>
+      <w:numFmt w:val="bullet"/>
+      <w:lvlText w:val=""/>
+      <w:lvlJc w:val="left"/>
+      <w:pPr>
+        <w:ind w:left="5760" w:hanging="360"/>
+      </w:pPr>
+      <w:rPr>
+        <w:rFonts w:ascii="Symbol" w:hAnsi="Symbol" w:hint="default"/>
+      </w:rPr>
+    </w:lvl>
+    <w:lvl w:ilvl="7" w:tplc="04090003" w:tentative="1">
+      <w:start w:val="1"/>
+      <w:numFmt w:val="bullet"/>
+      <w:lvlText w:val="o"/>
+      <w:lvlJc w:val="left"/>
+      <w:pPr>
+        <w:ind w:left="6480" w:hanging="360"/>
+      </w:pPr>
+      <w:rPr>
+        <w:rFonts w:ascii="Courier New" w:hAnsi="Courier New" w:cs="Courier New" w:hint="default"/>
+      </w:rPr>
+    </w:lvl>
+    <w:lvl w:ilvl="8" w:tplc="04090005" w:tentative="1">
+      <w:start w:val="1"/>
+      <w:numFmt w:val="bullet"/>
+      <w:lvlText w:val=""/>
+      <w:lvlJc w:val="left"/>
+      <w:pPr>
+        <w:ind w:left="7200" w:hanging="360"/>
+      </w:pPr>
+      <w:rPr>
+        <w:rFonts w:ascii="Wingdings" w:hAnsi="Wingdings" w:hint="default"/>
+      </w:rPr>
+    </w:lvl>
+  </w:abstractNum>
+  <w:abstractNum w:abstractNumId="16" w15:restartNumberingAfterBreak="0">
     <w:nsid w:val="655C3819"/>
     <w:multiLevelType w:val="hybridMultilevel"/>
     <w:tmpl w:val="1E8E96D2"/>
@@ -19095,7 +19479,7 @@
       </w:pPr>
     </w:lvl>
   </w:abstractNum>
-  <w:abstractNum w:abstractNumId="15" w15:restartNumberingAfterBreak="0">
+  <w:abstractNum w:abstractNumId="17" w15:restartNumberingAfterBreak="0">
     <w:nsid w:val="6AA20ACE"/>
     <w:multiLevelType w:val="hybridMultilevel"/>
     <w:tmpl w:val="988A50BC"/>
@@ -19184,7 +19568,7 @@
       </w:pPr>
     </w:lvl>
   </w:abstractNum>
-  <w:abstractNum w:abstractNumId="16" w15:restartNumberingAfterBreak="0">
+  <w:abstractNum w:abstractNumId="18" w15:restartNumberingAfterBreak="0">
     <w:nsid w:val="6E9D5496"/>
     <w:multiLevelType w:val="multilevel"/>
     <w:tmpl w:val="00000003"/>
@@ -19282,7 +19666,98 @@
       </w:pPr>
     </w:lvl>
   </w:abstractNum>
-  <w:abstractNum w:abstractNumId="17" w15:restartNumberingAfterBreak="0">
+  <w:abstractNum w:abstractNumId="19" w15:restartNumberingAfterBreak="0">
+    <w:nsid w:val="71BC0514"/>
+    <w:multiLevelType w:val="hybridMultilevel"/>
+    <w:tmpl w:val="39AA7FD0"/>
+    <w:lvl w:ilvl="0" w:tplc="04090001">
+      <w:start w:val="1"/>
+      <w:numFmt w:val="bullet"/>
+      <w:lvlText w:val=""/>
+      <w:lvlJc w:val="left"/>
+      <w:pPr>
+        <w:ind w:left="1420" w:hanging="700"/>
+      </w:pPr>
+      <w:rPr>
+        <w:rFonts w:ascii="Symbol" w:hAnsi="Symbol" w:hint="default"/>
+        <w:b/>
+        <w:bCs/>
+      </w:rPr>
+    </w:lvl>
+    <w:lvl w:ilvl="1" w:tplc="FFFFFFFF" w:tentative="1">
+      <w:start w:val="1"/>
+      <w:numFmt w:val="lowerLetter"/>
+      <w:lvlText w:val="%2."/>
+      <w:lvlJc w:val="left"/>
+      <w:pPr>
+        <w:ind w:left="1800" w:hanging="360"/>
+      </w:pPr>
+    </w:lvl>
+    <w:lvl w:ilvl="2" w:tplc="FFFFFFFF" w:tentative="1">
+      <w:start w:val="1"/>
+      <w:numFmt w:val="lowerRoman"/>
+      <w:lvlText w:val="%3."/>
+      <w:lvlJc w:val="right"/>
+      <w:pPr>
+        <w:ind w:left="2520" w:hanging="180"/>
+      </w:pPr>
+    </w:lvl>
+    <w:lvl w:ilvl="3" w:tplc="FFFFFFFF" w:tentative="1">
+      <w:start w:val="1"/>
+      <w:numFmt w:val="decimal"/>
+      <w:lvlText w:val="%4."/>
+      <w:lvlJc w:val="left"/>
+      <w:pPr>
+        <w:ind w:left="3240" w:hanging="360"/>
+      </w:pPr>
+    </w:lvl>
+    <w:lvl w:ilvl="4" w:tplc="FFFFFFFF" w:tentative="1">
+      <w:start w:val="1"/>
+      <w:numFmt w:val="lowerLetter"/>
+      <w:lvlText w:val="%5."/>
+      <w:lvlJc w:val="left"/>
+      <w:pPr>
+        <w:ind w:left="3960" w:hanging="360"/>
+      </w:pPr>
+    </w:lvl>
+    <w:lvl w:ilvl="5" w:tplc="FFFFFFFF" w:tentative="1">
+      <w:start w:val="1"/>
+      <w:numFmt w:val="lowerRoman"/>
+      <w:lvlText w:val="%6."/>
+      <w:lvlJc w:val="right"/>
+      <w:pPr>
+        <w:ind w:left="4680" w:hanging="180"/>
+      </w:pPr>
+    </w:lvl>
+    <w:lvl w:ilvl="6" w:tplc="FFFFFFFF" w:tentative="1">
+      <w:start w:val="1"/>
+      <w:numFmt w:val="decimal"/>
+      <w:lvlText w:val="%7."/>
+      <w:lvlJc w:val="left"/>
+      <w:pPr>
+        <w:ind w:left="5400" w:hanging="360"/>
+      </w:pPr>
+    </w:lvl>
+    <w:lvl w:ilvl="7" w:tplc="FFFFFFFF" w:tentative="1">
+      <w:start w:val="1"/>
+      <w:numFmt w:val="lowerLetter"/>
+      <w:lvlText w:val="%8."/>
+      <w:lvlJc w:val="left"/>
+      <w:pPr>
+        <w:ind w:left="6120" w:hanging="360"/>
+      </w:pPr>
+    </w:lvl>
+    <w:lvl w:ilvl="8" w:tplc="FFFFFFFF" w:tentative="1">
+      <w:start w:val="1"/>
+      <w:numFmt w:val="lowerRoman"/>
+      <w:lvlText w:val="%9."/>
+      <w:lvlJc w:val="right"/>
+      <w:pPr>
+        <w:ind w:left="6840" w:hanging="180"/>
+      </w:pPr>
+    </w:lvl>
+  </w:abstractNum>
+  <w:abstractNum w:abstractNumId="20" w15:restartNumberingAfterBreak="0">
     <w:nsid w:val="71BE4E48"/>
     <w:multiLevelType w:val="hybridMultilevel"/>
     <w:tmpl w:val="8DBA9CF0"/>
@@ -19390,40 +19865,49 @@
     <w:abstractNumId w:val="5"/>
   </w:num>
   <w:num w:numId="7" w16cid:durableId="1988439911">
+    <w:abstractNumId w:val="12"/>
+  </w:num>
+  <w:num w:numId="8" w16cid:durableId="828330889">
+    <w:abstractNumId w:val="16"/>
+  </w:num>
+  <w:num w:numId="9" w16cid:durableId="1074544383">
+    <w:abstractNumId w:val="18"/>
+  </w:num>
+  <w:num w:numId="10" w16cid:durableId="829904488">
+    <w:abstractNumId w:val="9"/>
+  </w:num>
+  <w:num w:numId="11" w16cid:durableId="155539883">
+    <w:abstractNumId w:val="7"/>
+  </w:num>
+  <w:num w:numId="12" w16cid:durableId="1582635992">
+    <w:abstractNumId w:val="10"/>
+  </w:num>
+  <w:num w:numId="13" w16cid:durableId="915014705">
+    <w:abstractNumId w:val="14"/>
+  </w:num>
+  <w:num w:numId="14" w16cid:durableId="47339721">
+    <w:abstractNumId w:val="8"/>
+  </w:num>
+  <w:num w:numId="15" w16cid:durableId="1418213555">
     <w:abstractNumId w:val="11"/>
   </w:num>
-  <w:num w:numId="8" w16cid:durableId="828330889">
-    <w:abstractNumId w:val="14"/>
+  <w:num w:numId="16" w16cid:durableId="1405447484">
+    <w:abstractNumId w:val="20"/>
   </w:num>
-  <w:num w:numId="9" w16cid:durableId="1074544383">
-    <w:abstractNumId w:val="16"/>
+  <w:num w:numId="17" w16cid:durableId="547956481">
+    <w:abstractNumId w:val="17"/>
   </w:num>
-  <w:num w:numId="10" w16cid:durableId="829904488">
-    <w:abstractNumId w:val="8"/>
+  <w:num w:numId="18" w16cid:durableId="1794202434">
+    <w:abstractNumId w:val="13"/>
   </w:num>
-  <w:num w:numId="11" w16cid:durableId="155539883">
+  <w:num w:numId="19" w16cid:durableId="1603101095">
     <w:abstractNumId w:val="6"/>
   </w:num>
-  <w:num w:numId="12" w16cid:durableId="1582635992">
-    <w:abstractNumId w:val="9"/>
-  </w:num>
-  <w:num w:numId="13" w16cid:durableId="915014705">
-    <w:abstractNumId w:val="13"/>
-  </w:num>
-  <w:num w:numId="14" w16cid:durableId="47339721">
-    <w:abstractNumId w:val="7"/>
-  </w:num>
-  <w:num w:numId="15" w16cid:durableId="1418213555">
-    <w:abstractNumId w:val="10"/>
-  </w:num>
-  <w:num w:numId="16" w16cid:durableId="1405447484">
-    <w:abstractNumId w:val="17"/>
-  </w:num>
-  <w:num w:numId="17" w16cid:durableId="547956481">
+  <w:num w:numId="20" w16cid:durableId="333918923">
     <w:abstractNumId w:val="15"/>
   </w:num>
-  <w:num w:numId="18" w16cid:durableId="1794202434">
-    <w:abstractNumId w:val="12"/>
+  <w:num w:numId="21" w16cid:durableId="2009940903">
+    <w:abstractNumId w:val="19"/>
   </w:num>
 </w:numbering>
 </file>
@@ -19831,6 +20315,7 @@
   <w:style w:type="character" w:default="1" w:styleId="DefaultParagraphFont">
     <w:name w:val="Default Paragraph Font"/>
     <w:uiPriority w:val="1"/>
+    <w:semiHidden/>
     <w:unhideWhenUsed/>
   </w:style>
   <w:style w:type="table" w:default="1" w:styleId="TableNormal">

</xml_diff>